<commit_message>
added top/bottom 10 countries
</commit_message>
<xml_diff>
--- a/Explanations for Index.docx
+++ b/Explanations for Index.docx
@@ -3293,138 +3293,141 @@
           <w:szCs w:val="23"/>
         </w:rPr>
         <w:lastRenderedPageBreak/>
-        <w:t>Score Categories</w:t>
-      </w:r>
-    </w:p>
-    <w:p>
-      <w:pPr>
-        <w:rPr>
-          <w:sz w:val="23"/>
-          <w:szCs w:val="23"/>
-        </w:rPr>
-      </w:pPr>
-      <w:r>
-        <w:rPr>
-          <w:sz w:val="23"/>
-          <w:szCs w:val="23"/>
-        </w:rPr>
-        <w:t>&gt;</w:t>
-      </w:r>
-      <w:r>
-        <w:rPr>
-          <w:sz w:val="23"/>
-          <w:szCs w:val="23"/>
-        </w:rPr>
-        <w:t>80:</w:t>
-      </w:r>
-      <w:r>
-        <w:rPr>
-          <w:sz w:val="23"/>
-          <w:szCs w:val="23"/>
-        </w:rPr>
-        <w:t xml:space="preserve"> “free”</w:t>
-      </w:r>
-    </w:p>
-    <w:p>
-      <w:pPr>
-        <w:rPr>
-          <w:sz w:val="23"/>
-          <w:szCs w:val="23"/>
-        </w:rPr>
-      </w:pPr>
-      <w:r>
-        <w:rPr>
-          <w:sz w:val="23"/>
-          <w:szCs w:val="23"/>
-        </w:rPr>
-        <w:t>70-80: “mostly free”</w:t>
-      </w:r>
-    </w:p>
-    <w:p>
-      <w:pPr>
-        <w:rPr>
-          <w:sz w:val="23"/>
-          <w:szCs w:val="23"/>
-        </w:rPr>
-      </w:pPr>
-      <w:r>
-        <w:rPr>
-          <w:sz w:val="23"/>
-          <w:szCs w:val="23"/>
-        </w:rPr>
-        <w:t>60-70: “moderately free”</w:t>
-      </w:r>
-    </w:p>
-    <w:p>
-      <w:pPr>
-        <w:rPr>
-          <w:sz w:val="23"/>
-          <w:szCs w:val="23"/>
-        </w:rPr>
-      </w:pPr>
-      <w:r>
-        <w:rPr>
-          <w:sz w:val="23"/>
-          <w:szCs w:val="23"/>
-        </w:rPr>
-        <w:t>50-60: “mostly unfree”</w:t>
-      </w:r>
-    </w:p>
-    <w:p>
-      <w:pPr>
-        <w:rPr>
-          <w:sz w:val="23"/>
-          <w:szCs w:val="23"/>
-        </w:rPr>
-      </w:pPr>
-      <w:r>
-        <w:rPr>
-          <w:sz w:val="23"/>
-          <w:szCs w:val="23"/>
-        </w:rPr>
-        <w:t>&lt;50: “repressed”</w:t>
-      </w:r>
-    </w:p>
-    <w:p>
-      <w:pPr>
-        <w:rPr>
-          <w:sz w:val="23"/>
-          <w:szCs w:val="23"/>
-        </w:rPr>
-      </w:pPr>
-    </w:p>
-    <w:p>
-      <w:pPr>
-        <w:rPr>
-          <w:sz w:val="23"/>
-          <w:szCs w:val="23"/>
-        </w:rPr>
-      </w:pPr>
-    </w:p>
-    <w:p>
-      <w:pPr>
-        <w:rPr>
-          <w:sz w:val="23"/>
-          <w:szCs w:val="23"/>
-        </w:rPr>
-      </w:pPr>
-    </w:p>
-    <w:p>
-      <w:pPr>
+        <w:t>Sco</w:t>
+      </w:r>
+      <w:bookmarkStart w:id="0" w:name="_GoBack"/>
+      <w:bookmarkEnd w:id="0"/>
+      <w:r>
         <w:rPr>
           <w:b/>
           <w:bCs/>
           <w:sz w:val="23"/>
           <w:szCs w:val="23"/>
         </w:rPr>
-      </w:pPr>
-      <w:r>
+        <w:t>re Categories</w:t>
+      </w:r>
+    </w:p>
+    <w:p>
+      <w:pPr>
+        <w:rPr>
+          <w:sz w:val="23"/>
+          <w:szCs w:val="23"/>
+        </w:rPr>
+      </w:pPr>
+      <w:r>
+        <w:rPr>
+          <w:sz w:val="23"/>
+          <w:szCs w:val="23"/>
+        </w:rPr>
+        <w:t>&gt;</w:t>
+      </w:r>
+      <w:r>
+        <w:rPr>
+          <w:sz w:val="23"/>
+          <w:szCs w:val="23"/>
+        </w:rPr>
+        <w:t>80:</w:t>
+      </w:r>
+      <w:r>
+        <w:rPr>
+          <w:sz w:val="23"/>
+          <w:szCs w:val="23"/>
+        </w:rPr>
+        <w:t xml:space="preserve"> “free”</w:t>
+      </w:r>
+    </w:p>
+    <w:p>
+      <w:pPr>
+        <w:rPr>
+          <w:sz w:val="23"/>
+          <w:szCs w:val="23"/>
+        </w:rPr>
+      </w:pPr>
+      <w:r>
+        <w:rPr>
+          <w:sz w:val="23"/>
+          <w:szCs w:val="23"/>
+        </w:rPr>
+        <w:t>70-80: “mostly free”</w:t>
+      </w:r>
+    </w:p>
+    <w:p>
+      <w:pPr>
+        <w:rPr>
+          <w:sz w:val="23"/>
+          <w:szCs w:val="23"/>
+        </w:rPr>
+      </w:pPr>
+      <w:r>
+        <w:rPr>
+          <w:sz w:val="23"/>
+          <w:szCs w:val="23"/>
+        </w:rPr>
+        <w:t>60-70: “moderately free”</w:t>
+      </w:r>
+    </w:p>
+    <w:p>
+      <w:pPr>
+        <w:rPr>
+          <w:sz w:val="23"/>
+          <w:szCs w:val="23"/>
+        </w:rPr>
+      </w:pPr>
+      <w:r>
+        <w:rPr>
+          <w:sz w:val="23"/>
+          <w:szCs w:val="23"/>
+        </w:rPr>
+        <w:t>50-60: “mostly unfree”</w:t>
+      </w:r>
+    </w:p>
+    <w:p>
+      <w:pPr>
+        <w:rPr>
+          <w:sz w:val="23"/>
+          <w:szCs w:val="23"/>
+        </w:rPr>
+      </w:pPr>
+      <w:r>
+        <w:rPr>
+          <w:sz w:val="23"/>
+          <w:szCs w:val="23"/>
+        </w:rPr>
+        <w:t>&lt;50: “repressed”</w:t>
+      </w:r>
+    </w:p>
+    <w:p>
+      <w:pPr>
+        <w:rPr>
+          <w:sz w:val="23"/>
+          <w:szCs w:val="23"/>
+        </w:rPr>
+      </w:pPr>
+    </w:p>
+    <w:p>
+      <w:pPr>
+        <w:rPr>
+          <w:sz w:val="23"/>
+          <w:szCs w:val="23"/>
+        </w:rPr>
+      </w:pPr>
+    </w:p>
+    <w:p>
+      <w:pPr>
         <w:rPr>
           <w:b/>
           <w:bCs/>
           <w:sz w:val="23"/>
           <w:szCs w:val="23"/>
         </w:rPr>
+      </w:pPr>
+      <w:r>
+        <w:rPr>
+          <w:b/>
+          <w:bCs/>
+          <w:sz w:val="23"/>
+          <w:szCs w:val="23"/>
+        </w:rPr>
         <w:t>Regions</w:t>
       </w:r>
     </w:p>
@@ -3502,8 +3505,483 @@
         </w:rPr>
         <w:t>Sub-Saharan Africa – lag in essentially all categories</w:t>
       </w:r>
-      <w:bookmarkStart w:id="0" w:name="_GoBack"/>
-      <w:bookmarkEnd w:id="0"/>
+    </w:p>
+    <w:p>
+      <w:pPr>
+        <w:rPr>
+          <w:sz w:val="23"/>
+          <w:szCs w:val="23"/>
+        </w:rPr>
+      </w:pPr>
+    </w:p>
+    <w:p>
+      <w:pPr>
+        <w:rPr>
+          <w:b/>
+          <w:bCs/>
+          <w:sz w:val="23"/>
+          <w:szCs w:val="23"/>
+        </w:rPr>
+      </w:pPr>
+      <w:r>
+        <w:rPr>
+          <w:b/>
+          <w:bCs/>
+          <w:sz w:val="23"/>
+          <w:szCs w:val="23"/>
+        </w:rPr>
+        <w:t xml:space="preserve">Top 10 </w:t>
+      </w:r>
+      <w:r>
+        <w:rPr>
+          <w:b/>
+          <w:bCs/>
+          <w:sz w:val="23"/>
+          <w:szCs w:val="23"/>
+        </w:rPr>
+        <w:t>Countries by Improvement 2009-2019</w:t>
+      </w:r>
+    </w:p>
+    <w:p>
+      <w:pPr>
+        <w:pStyle w:val="ListParagraph"/>
+        <w:numPr>
+          <w:ilvl w:val="0"/>
+          <w:numId w:val="19"/>
+        </w:numPr>
+        <w:rPr>
+          <w:sz w:val="23"/>
+          <w:szCs w:val="23"/>
+        </w:rPr>
+      </w:pPr>
+      <w:r>
+        <w:rPr>
+          <w:sz w:val="23"/>
+          <w:szCs w:val="23"/>
+        </w:rPr>
+        <w:t>Zimbabwe</w:t>
+      </w:r>
+      <w:r>
+        <w:rPr>
+          <w:sz w:val="23"/>
+          <w:szCs w:val="23"/>
+        </w:rPr>
+        <w:t xml:space="preserve"> (best)</w:t>
+      </w:r>
+    </w:p>
+    <w:p>
+      <w:pPr>
+        <w:pStyle w:val="ListParagraph"/>
+        <w:numPr>
+          <w:ilvl w:val="0"/>
+          <w:numId w:val="19"/>
+        </w:numPr>
+        <w:rPr>
+          <w:sz w:val="23"/>
+          <w:szCs w:val="23"/>
+        </w:rPr>
+      </w:pPr>
+      <w:r>
+        <w:rPr>
+          <w:sz w:val="23"/>
+          <w:szCs w:val="23"/>
+        </w:rPr>
+        <w:t>Rwanda</w:t>
+      </w:r>
+    </w:p>
+    <w:p>
+      <w:pPr>
+        <w:pStyle w:val="ListParagraph"/>
+        <w:numPr>
+          <w:ilvl w:val="0"/>
+          <w:numId w:val="19"/>
+        </w:numPr>
+        <w:rPr>
+          <w:sz w:val="23"/>
+          <w:szCs w:val="23"/>
+        </w:rPr>
+      </w:pPr>
+      <w:r>
+        <w:rPr>
+          <w:sz w:val="23"/>
+          <w:szCs w:val="23"/>
+        </w:rPr>
+        <w:t>Burma</w:t>
+      </w:r>
+    </w:p>
+    <w:p>
+      <w:pPr>
+        <w:pStyle w:val="ListParagraph"/>
+        <w:numPr>
+          <w:ilvl w:val="0"/>
+          <w:numId w:val="19"/>
+        </w:numPr>
+        <w:rPr>
+          <w:sz w:val="23"/>
+          <w:szCs w:val="23"/>
+        </w:rPr>
+      </w:pPr>
+      <w:r>
+        <w:rPr>
+          <w:sz w:val="23"/>
+          <w:szCs w:val="23"/>
+        </w:rPr>
+        <w:t>Seychelles</w:t>
+      </w:r>
+    </w:p>
+    <w:p>
+      <w:pPr>
+        <w:pStyle w:val="ListParagraph"/>
+        <w:numPr>
+          <w:ilvl w:val="0"/>
+          <w:numId w:val="19"/>
+        </w:numPr>
+        <w:rPr>
+          <w:sz w:val="23"/>
+          <w:szCs w:val="23"/>
+        </w:rPr>
+      </w:pPr>
+      <w:r>
+        <w:rPr>
+          <w:sz w:val="23"/>
+          <w:szCs w:val="23"/>
+        </w:rPr>
+        <w:t>United Arab Emirates</w:t>
+      </w:r>
+    </w:p>
+    <w:p>
+      <w:pPr>
+        <w:pStyle w:val="ListParagraph"/>
+        <w:numPr>
+          <w:ilvl w:val="0"/>
+          <w:numId w:val="19"/>
+        </w:numPr>
+        <w:rPr>
+          <w:sz w:val="23"/>
+          <w:szCs w:val="23"/>
+        </w:rPr>
+      </w:pPr>
+      <w:r>
+        <w:rPr>
+          <w:sz w:val="23"/>
+          <w:szCs w:val="23"/>
+        </w:rPr>
+        <w:t>Belarus</w:t>
+      </w:r>
+    </w:p>
+    <w:p>
+      <w:pPr>
+        <w:pStyle w:val="ListParagraph"/>
+        <w:numPr>
+          <w:ilvl w:val="0"/>
+          <w:numId w:val="19"/>
+        </w:numPr>
+        <w:rPr>
+          <w:sz w:val="23"/>
+          <w:szCs w:val="23"/>
+        </w:rPr>
+      </w:pPr>
+      <w:r>
+        <w:rPr>
+          <w:sz w:val="23"/>
+          <w:szCs w:val="23"/>
+        </w:rPr>
+        <w:t>Indonesia</w:t>
+      </w:r>
+    </w:p>
+    <w:p>
+      <w:pPr>
+        <w:pStyle w:val="ListParagraph"/>
+        <w:numPr>
+          <w:ilvl w:val="0"/>
+          <w:numId w:val="19"/>
+        </w:numPr>
+        <w:rPr>
+          <w:sz w:val="23"/>
+          <w:szCs w:val="23"/>
+        </w:rPr>
+      </w:pPr>
+      <w:r>
+        <w:rPr>
+          <w:sz w:val="23"/>
+          <w:szCs w:val="23"/>
+        </w:rPr>
+        <w:t>Comoros</w:t>
+      </w:r>
+    </w:p>
+    <w:p>
+      <w:pPr>
+        <w:pStyle w:val="ListParagraph"/>
+        <w:numPr>
+          <w:ilvl w:val="0"/>
+          <w:numId w:val="19"/>
+        </w:numPr>
+        <w:rPr>
+          <w:sz w:val="23"/>
+          <w:szCs w:val="23"/>
+        </w:rPr>
+      </w:pPr>
+      <w:r>
+        <w:rPr>
+          <w:sz w:val="23"/>
+          <w:szCs w:val="23"/>
+        </w:rPr>
+        <w:t>Sao Tome and Principe</w:t>
+      </w:r>
+    </w:p>
+    <w:p>
+      <w:pPr>
+        <w:pStyle w:val="ListParagraph"/>
+        <w:numPr>
+          <w:ilvl w:val="0"/>
+          <w:numId w:val="19"/>
+        </w:numPr>
+        <w:rPr>
+          <w:sz w:val="23"/>
+          <w:szCs w:val="23"/>
+        </w:rPr>
+      </w:pPr>
+      <w:r>
+        <w:rPr>
+          <w:sz w:val="23"/>
+          <w:szCs w:val="23"/>
+        </w:rPr>
+        <w:t>Macedonia</w:t>
+      </w:r>
+    </w:p>
+    <w:p>
+      <w:pPr>
+        <w:rPr>
+          <w:sz w:val="23"/>
+          <w:szCs w:val="23"/>
+        </w:rPr>
+      </w:pPr>
+    </w:p>
+    <w:p>
+      <w:pPr>
+        <w:rPr>
+          <w:b/>
+          <w:bCs/>
+          <w:sz w:val="23"/>
+          <w:szCs w:val="23"/>
+        </w:rPr>
+      </w:pPr>
+      <w:r>
+        <w:rPr>
+          <w:b/>
+          <w:bCs/>
+          <w:sz w:val="23"/>
+          <w:szCs w:val="23"/>
+        </w:rPr>
+        <w:t>Bottom 10 Countries by Regression 2009-2019</w:t>
+      </w:r>
+    </w:p>
+    <w:p>
+      <w:pPr>
+        <w:pStyle w:val="ListParagraph"/>
+        <w:numPr>
+          <w:ilvl w:val="0"/>
+          <w:numId w:val="20"/>
+        </w:numPr>
+        <w:rPr>
+          <w:sz w:val="23"/>
+          <w:szCs w:val="23"/>
+        </w:rPr>
+      </w:pPr>
+      <w:r>
+        <w:rPr>
+          <w:sz w:val="23"/>
+          <w:szCs w:val="23"/>
+        </w:rPr>
+        <w:t>Venezuela</w:t>
+      </w:r>
+      <w:r>
+        <w:rPr>
+          <w:sz w:val="23"/>
+          <w:szCs w:val="23"/>
+        </w:rPr>
+        <w:t xml:space="preserve"> (worst)</w:t>
+      </w:r>
+    </w:p>
+    <w:p>
+      <w:pPr>
+        <w:pStyle w:val="ListParagraph"/>
+        <w:numPr>
+          <w:ilvl w:val="0"/>
+          <w:numId w:val="20"/>
+        </w:numPr>
+        <w:rPr>
+          <w:sz w:val="23"/>
+          <w:szCs w:val="23"/>
+        </w:rPr>
+      </w:pPr>
+      <w:r>
+        <w:rPr>
+          <w:sz w:val="23"/>
+          <w:szCs w:val="23"/>
+        </w:rPr>
+        <w:t>Bolivia</w:t>
+      </w:r>
+    </w:p>
+    <w:p>
+      <w:pPr>
+        <w:pStyle w:val="ListParagraph"/>
+        <w:numPr>
+          <w:ilvl w:val="0"/>
+          <w:numId w:val="20"/>
+        </w:numPr>
+        <w:rPr>
+          <w:sz w:val="23"/>
+          <w:szCs w:val="23"/>
+        </w:rPr>
+      </w:pPr>
+      <w:r>
+        <w:rPr>
+          <w:sz w:val="23"/>
+          <w:szCs w:val="23"/>
+        </w:rPr>
+        <w:t>Trinidad and Tobago</w:t>
+      </w:r>
+    </w:p>
+    <w:p>
+      <w:pPr>
+        <w:pStyle w:val="ListParagraph"/>
+        <w:numPr>
+          <w:ilvl w:val="0"/>
+          <w:numId w:val="20"/>
+        </w:numPr>
+        <w:rPr>
+          <w:sz w:val="23"/>
+          <w:szCs w:val="23"/>
+        </w:rPr>
+      </w:pPr>
+      <w:r>
+        <w:rPr>
+          <w:sz w:val="23"/>
+          <w:szCs w:val="23"/>
+        </w:rPr>
+        <w:t>Algeria</w:t>
+      </w:r>
+    </w:p>
+    <w:p>
+      <w:pPr>
+        <w:pStyle w:val="ListParagraph"/>
+        <w:numPr>
+          <w:ilvl w:val="0"/>
+          <w:numId w:val="20"/>
+        </w:numPr>
+        <w:rPr>
+          <w:sz w:val="23"/>
+          <w:szCs w:val="23"/>
+        </w:rPr>
+      </w:pPr>
+      <w:r>
+        <w:rPr>
+          <w:sz w:val="23"/>
+          <w:szCs w:val="23"/>
+        </w:rPr>
+        <w:t>Equatorial New Guinea</w:t>
+      </w:r>
+    </w:p>
+    <w:p>
+      <w:pPr>
+        <w:pStyle w:val="ListParagraph"/>
+        <w:numPr>
+          <w:ilvl w:val="0"/>
+          <w:numId w:val="20"/>
+        </w:numPr>
+        <w:rPr>
+          <w:sz w:val="23"/>
+          <w:szCs w:val="23"/>
+        </w:rPr>
+      </w:pPr>
+      <w:r>
+        <w:rPr>
+          <w:sz w:val="23"/>
+          <w:szCs w:val="23"/>
+        </w:rPr>
+        <w:t>Bahrain</w:t>
+      </w:r>
+    </w:p>
+    <w:p>
+      <w:pPr>
+        <w:pStyle w:val="ListParagraph"/>
+        <w:numPr>
+          <w:ilvl w:val="0"/>
+          <w:numId w:val="20"/>
+        </w:numPr>
+        <w:rPr>
+          <w:sz w:val="23"/>
+          <w:szCs w:val="23"/>
+        </w:rPr>
+      </w:pPr>
+      <w:r>
+        <w:rPr>
+          <w:sz w:val="23"/>
+          <w:szCs w:val="23"/>
+        </w:rPr>
+        <w:t>Belize</w:t>
+      </w:r>
+    </w:p>
+    <w:p>
+      <w:pPr>
+        <w:pStyle w:val="ListParagraph"/>
+        <w:numPr>
+          <w:ilvl w:val="0"/>
+          <w:numId w:val="20"/>
+        </w:numPr>
+        <w:rPr>
+          <w:sz w:val="23"/>
+          <w:szCs w:val="23"/>
+        </w:rPr>
+      </w:pPr>
+      <w:r>
+        <w:rPr>
+          <w:sz w:val="23"/>
+          <w:szCs w:val="23"/>
+        </w:rPr>
+        <w:t>The Bahamas</w:t>
+      </w:r>
+    </w:p>
+    <w:p>
+      <w:pPr>
+        <w:pStyle w:val="ListParagraph"/>
+        <w:numPr>
+          <w:ilvl w:val="0"/>
+          <w:numId w:val="20"/>
+        </w:numPr>
+        <w:rPr>
+          <w:sz w:val="23"/>
+          <w:szCs w:val="23"/>
+        </w:rPr>
+      </w:pPr>
+      <w:r>
+        <w:rPr>
+          <w:sz w:val="23"/>
+          <w:szCs w:val="23"/>
+        </w:rPr>
+        <w:t>Mongolia</w:t>
+      </w:r>
+    </w:p>
+    <w:p>
+      <w:pPr>
+        <w:pStyle w:val="ListParagraph"/>
+        <w:numPr>
+          <w:ilvl w:val="0"/>
+          <w:numId w:val="20"/>
+        </w:numPr>
+        <w:rPr>
+          <w:sz w:val="23"/>
+          <w:szCs w:val="23"/>
+        </w:rPr>
+      </w:pPr>
+      <w:r>
+        <w:rPr>
+          <w:sz w:val="23"/>
+          <w:szCs w:val="23"/>
+        </w:rPr>
+        <w:t>Mozambique</w:t>
+      </w:r>
     </w:p>
     <w:sectPr>
       <w:type w:val="continuous"/>
@@ -4875,6 +5353,92 @@
     </w:lvl>
   </w:abstractNum>
   <w:abstractNum w:abstractNumId="12" w15:restartNumberingAfterBreak="0">
+    <w:nsid w:val="3A213BDA"/>
+    <w:multiLevelType w:val="hybridMultilevel"/>
+    <w:tmpl w:val="A5DA08D8"/>
+    <w:lvl w:ilvl="0" w:tplc="0409000F">
+      <w:start w:val="1"/>
+      <w:numFmt w:val="decimal"/>
+      <w:lvlText w:val="%1."/>
+      <w:lvlJc w:val="left"/>
+      <w:pPr>
+        <w:ind w:left="720" w:hanging="360"/>
+      </w:pPr>
+    </w:lvl>
+    <w:lvl w:ilvl="1" w:tplc="04090019" w:tentative="1">
+      <w:start w:val="1"/>
+      <w:numFmt w:val="lowerLetter"/>
+      <w:lvlText w:val="%2."/>
+      <w:lvlJc w:val="left"/>
+      <w:pPr>
+        <w:ind w:left="1440" w:hanging="360"/>
+      </w:pPr>
+    </w:lvl>
+    <w:lvl w:ilvl="2" w:tplc="0409001B" w:tentative="1">
+      <w:start w:val="1"/>
+      <w:numFmt w:val="lowerRoman"/>
+      <w:lvlText w:val="%3."/>
+      <w:lvlJc w:val="right"/>
+      <w:pPr>
+        <w:ind w:left="2160" w:hanging="180"/>
+      </w:pPr>
+    </w:lvl>
+    <w:lvl w:ilvl="3" w:tplc="0409000F" w:tentative="1">
+      <w:start w:val="1"/>
+      <w:numFmt w:val="decimal"/>
+      <w:lvlText w:val="%4."/>
+      <w:lvlJc w:val="left"/>
+      <w:pPr>
+        <w:ind w:left="2880" w:hanging="360"/>
+      </w:pPr>
+    </w:lvl>
+    <w:lvl w:ilvl="4" w:tplc="04090019" w:tentative="1">
+      <w:start w:val="1"/>
+      <w:numFmt w:val="lowerLetter"/>
+      <w:lvlText w:val="%5."/>
+      <w:lvlJc w:val="left"/>
+      <w:pPr>
+        <w:ind w:left="3600" w:hanging="360"/>
+      </w:pPr>
+    </w:lvl>
+    <w:lvl w:ilvl="5" w:tplc="0409001B" w:tentative="1">
+      <w:start w:val="1"/>
+      <w:numFmt w:val="lowerRoman"/>
+      <w:lvlText w:val="%6."/>
+      <w:lvlJc w:val="right"/>
+      <w:pPr>
+        <w:ind w:left="4320" w:hanging="180"/>
+      </w:pPr>
+    </w:lvl>
+    <w:lvl w:ilvl="6" w:tplc="0409000F" w:tentative="1">
+      <w:start w:val="1"/>
+      <w:numFmt w:val="decimal"/>
+      <w:lvlText w:val="%7."/>
+      <w:lvlJc w:val="left"/>
+      <w:pPr>
+        <w:ind w:left="5040" w:hanging="360"/>
+      </w:pPr>
+    </w:lvl>
+    <w:lvl w:ilvl="7" w:tplc="04090019" w:tentative="1">
+      <w:start w:val="1"/>
+      <w:numFmt w:val="lowerLetter"/>
+      <w:lvlText w:val="%8."/>
+      <w:lvlJc w:val="left"/>
+      <w:pPr>
+        <w:ind w:left="5760" w:hanging="360"/>
+      </w:pPr>
+    </w:lvl>
+    <w:lvl w:ilvl="8" w:tplc="0409001B" w:tentative="1">
+      <w:start w:val="1"/>
+      <w:numFmt w:val="lowerRoman"/>
+      <w:lvlText w:val="%9."/>
+      <w:lvlJc w:val="right"/>
+      <w:pPr>
+        <w:ind w:left="6480" w:hanging="180"/>
+      </w:pPr>
+    </w:lvl>
+  </w:abstractNum>
+  <w:abstractNum w:abstractNumId="13" w15:restartNumberingAfterBreak="0">
     <w:nsid w:val="4E8A41BF"/>
     <w:multiLevelType w:val="hybridMultilevel"/>
     <w:tmpl w:val="0E2C1CAA"/>
@@ -4987,7 +5551,7 @@
       </w:rPr>
     </w:lvl>
   </w:abstractNum>
-  <w:abstractNum w:abstractNumId="13" w15:restartNumberingAfterBreak="0">
+  <w:abstractNum w:abstractNumId="14" w15:restartNumberingAfterBreak="0">
     <w:nsid w:val="50E22BDF"/>
     <w:multiLevelType w:val="hybridMultilevel"/>
     <w:tmpl w:val="84182596"/>
@@ -5100,7 +5664,93 @@
       </w:rPr>
     </w:lvl>
   </w:abstractNum>
-  <w:abstractNum w:abstractNumId="14" w15:restartNumberingAfterBreak="0">
+  <w:abstractNum w:abstractNumId="15" w15:restartNumberingAfterBreak="0">
+    <w:nsid w:val="56AD7592"/>
+    <w:multiLevelType w:val="hybridMultilevel"/>
+    <w:tmpl w:val="77CC4F2C"/>
+    <w:lvl w:ilvl="0" w:tplc="0409000F">
+      <w:start w:val="1"/>
+      <w:numFmt w:val="decimal"/>
+      <w:lvlText w:val="%1."/>
+      <w:lvlJc w:val="left"/>
+      <w:pPr>
+        <w:ind w:left="720" w:hanging="360"/>
+      </w:pPr>
+    </w:lvl>
+    <w:lvl w:ilvl="1" w:tplc="04090019" w:tentative="1">
+      <w:start w:val="1"/>
+      <w:numFmt w:val="lowerLetter"/>
+      <w:lvlText w:val="%2."/>
+      <w:lvlJc w:val="left"/>
+      <w:pPr>
+        <w:ind w:left="1440" w:hanging="360"/>
+      </w:pPr>
+    </w:lvl>
+    <w:lvl w:ilvl="2" w:tplc="0409001B" w:tentative="1">
+      <w:start w:val="1"/>
+      <w:numFmt w:val="lowerRoman"/>
+      <w:lvlText w:val="%3."/>
+      <w:lvlJc w:val="right"/>
+      <w:pPr>
+        <w:ind w:left="2160" w:hanging="180"/>
+      </w:pPr>
+    </w:lvl>
+    <w:lvl w:ilvl="3" w:tplc="0409000F" w:tentative="1">
+      <w:start w:val="1"/>
+      <w:numFmt w:val="decimal"/>
+      <w:lvlText w:val="%4."/>
+      <w:lvlJc w:val="left"/>
+      <w:pPr>
+        <w:ind w:left="2880" w:hanging="360"/>
+      </w:pPr>
+    </w:lvl>
+    <w:lvl w:ilvl="4" w:tplc="04090019" w:tentative="1">
+      <w:start w:val="1"/>
+      <w:numFmt w:val="lowerLetter"/>
+      <w:lvlText w:val="%5."/>
+      <w:lvlJc w:val="left"/>
+      <w:pPr>
+        <w:ind w:left="3600" w:hanging="360"/>
+      </w:pPr>
+    </w:lvl>
+    <w:lvl w:ilvl="5" w:tplc="0409001B" w:tentative="1">
+      <w:start w:val="1"/>
+      <w:numFmt w:val="lowerRoman"/>
+      <w:lvlText w:val="%6."/>
+      <w:lvlJc w:val="right"/>
+      <w:pPr>
+        <w:ind w:left="4320" w:hanging="180"/>
+      </w:pPr>
+    </w:lvl>
+    <w:lvl w:ilvl="6" w:tplc="0409000F" w:tentative="1">
+      <w:start w:val="1"/>
+      <w:numFmt w:val="decimal"/>
+      <w:lvlText w:val="%7."/>
+      <w:lvlJc w:val="left"/>
+      <w:pPr>
+        <w:ind w:left="5040" w:hanging="360"/>
+      </w:pPr>
+    </w:lvl>
+    <w:lvl w:ilvl="7" w:tplc="04090019" w:tentative="1">
+      <w:start w:val="1"/>
+      <w:numFmt w:val="lowerLetter"/>
+      <w:lvlText w:val="%8."/>
+      <w:lvlJc w:val="left"/>
+      <w:pPr>
+        <w:ind w:left="5760" w:hanging="360"/>
+      </w:pPr>
+    </w:lvl>
+    <w:lvl w:ilvl="8" w:tplc="0409001B" w:tentative="1">
+      <w:start w:val="1"/>
+      <w:numFmt w:val="lowerRoman"/>
+      <w:lvlText w:val="%9."/>
+      <w:lvlJc w:val="right"/>
+      <w:pPr>
+        <w:ind w:left="6480" w:hanging="180"/>
+      </w:pPr>
+    </w:lvl>
+  </w:abstractNum>
+  <w:abstractNum w:abstractNumId="16" w15:restartNumberingAfterBreak="0">
     <w:nsid w:val="580B66B2"/>
     <w:multiLevelType w:val="hybridMultilevel"/>
     <w:tmpl w:val="23305348"/>
@@ -5213,7 +5863,7 @@
       </w:rPr>
     </w:lvl>
   </w:abstractNum>
-  <w:abstractNum w:abstractNumId="15" w15:restartNumberingAfterBreak="0">
+  <w:abstractNum w:abstractNumId="17" w15:restartNumberingAfterBreak="0">
     <w:nsid w:val="5D61181D"/>
     <w:multiLevelType w:val="hybridMultilevel"/>
     <w:tmpl w:val="97201364"/>
@@ -5326,7 +5976,7 @@
       </w:rPr>
     </w:lvl>
   </w:abstractNum>
-  <w:abstractNum w:abstractNumId="16" w15:restartNumberingAfterBreak="0">
+  <w:abstractNum w:abstractNumId="18" w15:restartNumberingAfterBreak="0">
     <w:nsid w:val="6201018C"/>
     <w:multiLevelType w:val="hybridMultilevel"/>
     <w:tmpl w:val="0450E182"/>
@@ -5439,7 +6089,7 @@
       </w:rPr>
     </w:lvl>
   </w:abstractNum>
-  <w:abstractNum w:abstractNumId="17" w15:restartNumberingAfterBreak="0">
+  <w:abstractNum w:abstractNumId="19" w15:restartNumberingAfterBreak="0">
     <w:nsid w:val="6DCD1E5B"/>
     <w:multiLevelType w:val="hybridMultilevel"/>
     <w:tmpl w:val="864809EA"/>
@@ -5556,7 +6206,7 @@
     <w:abstractNumId w:val="1"/>
   </w:num>
   <w:num w:numId="2">
-    <w:abstractNumId w:val="14"/>
+    <w:abstractNumId w:val="16"/>
   </w:num>
   <w:num w:numId="3">
     <w:abstractNumId w:val="4"/>
@@ -5568,16 +6218,16 @@
     <w:abstractNumId w:val="3"/>
   </w:num>
   <w:num w:numId="6">
-    <w:abstractNumId w:val="13"/>
+    <w:abstractNumId w:val="14"/>
   </w:num>
   <w:num w:numId="7">
     <w:abstractNumId w:val="5"/>
   </w:num>
   <w:num w:numId="8">
-    <w:abstractNumId w:val="15"/>
+    <w:abstractNumId w:val="17"/>
   </w:num>
   <w:num w:numId="9">
-    <w:abstractNumId w:val="16"/>
+    <w:abstractNumId w:val="18"/>
   </w:num>
   <w:num w:numId="10">
     <w:abstractNumId w:val="0"/>
@@ -5586,13 +6236,13 @@
     <w:abstractNumId w:val="9"/>
   </w:num>
   <w:num w:numId="12">
-    <w:abstractNumId w:val="17"/>
+    <w:abstractNumId w:val="19"/>
   </w:num>
   <w:num w:numId="13">
     <w:abstractNumId w:val="10"/>
   </w:num>
   <w:num w:numId="14">
-    <w:abstractNumId w:val="12"/>
+    <w:abstractNumId w:val="13"/>
   </w:num>
   <w:num w:numId="15">
     <w:abstractNumId w:val="2"/>
@@ -5605,6 +6255,12 @@
   </w:num>
   <w:num w:numId="18">
     <w:abstractNumId w:val="6"/>
+  </w:num>
+  <w:num w:numId="19">
+    <w:abstractNumId w:val="15"/>
+  </w:num>
+  <w:num w:numId="20">
+    <w:abstractNumId w:val="12"/>
   </w:num>
 </w:numbering>
 </file>

</xml_diff>